<commit_message>
Evidencia de servicios actualizada
</commit_message>
<xml_diff>
--- a/documentacion/Evidencia Servicios.docx
+++ b/documentacion/Evidencia Servicios.docx
@@ -1,6 +1,6 @@
 
 <file path=word/document.xml><?xml version="1.0" encoding="utf-8"?>
-<w:document xmlns:wpc="http://schemas.microsoft.com/office/word/2010/wordprocessingCanvas" xmlns:cx="http://schemas.microsoft.com/office/drawing/2014/chartex" xmlns:cx1="http://schemas.microsoft.com/office/drawing/2015/9/8/chartex" xmlns:cx2="http://schemas.microsoft.com/office/drawing/2015/10/21/chartex" xmlns:cx3="http://schemas.microsoft.com/office/drawing/2016/5/9/chartex" xmlns:cx4="http://schemas.microsoft.com/office/drawing/2016/5/10/chartex" xmlns:cx5="http://schemas.microsoft.com/office/drawing/2016/5/11/chartex" xmlns:cx6="http://schemas.microsoft.com/office/drawing/2016/5/12/chartex" xmlns:cx7="http://schemas.microsoft.com/office/drawing/2016/5/13/chartex" xmlns:cx8="http://schemas.microsoft.com/office/drawing/2016/5/14/chartex" xmlns:mc="http://schemas.openxmlformats.org/markup-compatibility/2006" xmlns:aink="http://schemas.microsoft.com/office/drawing/2016/ink" xmlns:am3d="http://schemas.microsoft.com/office/drawing/2017/model3d" xmlns:o="urn:schemas-microsoft-com:office:office" xmlns:oel="http://schemas.microsoft.com/office/2019/extlst" xmlns:r="http://schemas.openxmlformats.org/officeDocument/2006/relationships" xmlns:m="http://schemas.openxmlformats.org/officeDocument/2006/math" xmlns:v="urn:schemas-microsoft-com:vml" xmlns:wp14="http://schemas.microsoft.com/office/word/2010/wordprocessingDrawing" xmlns:wp="http://schemas.openxmlformats.org/drawingml/2006/wordprocessingDrawing" xmlns:w10="urn:schemas-microsoft-com:office:word" xmlns:w="http://schemas.openxmlformats.org/wordprocessingml/2006/main" xmlns:w14="http://schemas.microsoft.com/office/word/2010/wordml" xmlns:w15="http://schemas.microsoft.com/office/word/2012/wordml" xmlns:w16cex="http://schemas.microsoft.com/office/word/2018/wordml/cex" xmlns:w16cid="http://schemas.microsoft.com/office/word/2016/wordml/cid" xmlns:w16="http://schemas.microsoft.com/office/word/2018/wordml" xmlns:w16sdtdh="http://schemas.microsoft.com/office/word/2020/wordml/sdtdatahash" xmlns:w16se="http://schemas.microsoft.com/office/word/2015/wordml/symex" xmlns:wpg="http://schemas.microsoft.com/office/word/2010/wordprocessingGroup" xmlns:wpi="http://schemas.microsoft.com/office/word/2010/wordprocessingInk" xmlns:wne="http://schemas.microsoft.com/office/word/2006/wordml" xmlns:wps="http://schemas.microsoft.com/office/word/2010/wordprocessingShape" mc:Ignorable="w14 w15 w16se w16cid w16 w16cex w16sdtdh wp14">
+<w:document xmlns:wpc="http://schemas.microsoft.com/office/word/2010/wordprocessingCanvas" xmlns:cx="http://schemas.microsoft.com/office/drawing/2014/chartex" xmlns:cx1="http://schemas.microsoft.com/office/drawing/2015/9/8/chartex" xmlns:cx2="http://schemas.microsoft.com/office/drawing/2015/10/21/chartex" xmlns:cx3="http://schemas.microsoft.com/office/drawing/2016/5/9/chartex" xmlns:cx4="http://schemas.microsoft.com/office/drawing/2016/5/10/chartex" xmlns:cx5="http://schemas.microsoft.com/office/drawing/2016/5/11/chartex" xmlns:cx6="http://schemas.microsoft.com/office/drawing/2016/5/12/chartex" xmlns:cx7="http://schemas.microsoft.com/office/drawing/2016/5/13/chartex" xmlns:cx8="http://schemas.microsoft.com/office/drawing/2016/5/14/chartex" xmlns:mc="http://schemas.openxmlformats.org/markup-compatibility/2006" xmlns:aink="http://schemas.microsoft.com/office/drawing/2016/ink" xmlns:am3d="http://schemas.microsoft.com/office/drawing/2017/model3d" xmlns:o="urn:schemas-microsoft-com:office:office" xmlns:oel="http://schemas.microsoft.com/office/2019/extlst" xmlns:r="http://schemas.openxmlformats.org/officeDocument/2006/relationships" xmlns:m="http://schemas.openxmlformats.org/officeDocument/2006/math" xmlns:v="urn:schemas-microsoft-com:vml" xmlns:wp14="http://schemas.microsoft.com/office/word/2010/wordprocessingDrawing" xmlns:wp="http://schemas.openxmlformats.org/drawingml/2006/wordprocessingDrawing" xmlns:w10="urn:schemas-microsoft-com:office:word" xmlns:w="http://schemas.openxmlformats.org/wordprocessingml/2006/main" xmlns:w14="http://schemas.microsoft.com/office/word/2010/wordml" xmlns:w15="http://schemas.microsoft.com/office/word/2012/wordml" xmlns:w16cex="http://schemas.microsoft.com/office/word/2018/wordml/cex" xmlns:w16cid="http://schemas.microsoft.com/office/word/2016/wordml/cid" xmlns:w16="http://schemas.microsoft.com/office/word/2018/wordml" xmlns:w16du="http://schemas.microsoft.com/office/word/2023/wordml/word16du" xmlns:w16sdtdh="http://schemas.microsoft.com/office/word/2020/wordml/sdtdatahash" xmlns:w16se="http://schemas.microsoft.com/office/word/2015/wordml/symex" xmlns:wpg="http://schemas.microsoft.com/office/word/2010/wordprocessingGroup" xmlns:wpi="http://schemas.microsoft.com/office/word/2010/wordprocessingInk" xmlns:wne="http://schemas.microsoft.com/office/word/2006/wordml" xmlns:wps="http://schemas.microsoft.com/office/word/2010/wordprocessingShape" mc:Ignorable="w14 w15 w16se w16cid w16 w16cex w16sdtdh wp14">
   <w:body>
     <w:p>
       <w:r>
@@ -14,6 +14,9 @@
     </w:p>
     <w:p>
       <w:r>
+        <w:rPr>
+          <w:noProof/>
+        </w:rPr>
         <w:drawing>
           <wp:anchor distT="0" distB="0" distL="114300" distR="114300" simplePos="0" relativeHeight="251664384" behindDoc="0" locked="0" layoutInCell="1" allowOverlap="1" wp14:anchorId="5DA48C88" wp14:editId="4B66F2E0">
             <wp:simplePos x="0" y="0"/>
@@ -79,6 +82,9 @@
         </w:drawing>
       </w:r>
       <w:r>
+        <w:rPr>
+          <w:noProof/>
+        </w:rPr>
         <w:drawing>
           <wp:anchor distT="0" distB="0" distL="114300" distR="114300" simplePos="0" relativeHeight="251658240" behindDoc="0" locked="0" layoutInCell="1" allowOverlap="1" wp14:anchorId="68F8B43D" wp14:editId="3B19FD3B">
             <wp:simplePos x="0" y="0"/>
@@ -144,10 +150,13 @@
         </w:drawing>
       </w:r>
       <w:r>
+        <w:rPr>
+          <w:noProof/>
+        </w:rPr>
         <w:drawing>
-          <wp:inline distT="0" distB="0" distL="0" distR="0" wp14:anchorId="1F7B1FD6" wp14:editId="2F855876">
-            <wp:extent cx="5612130" cy="3134995"/>
-            <wp:effectExtent l="0" t="0" r="1270" b="1905"/>
+          <wp:inline distT="0" distB="0" distL="0" distR="0" wp14:anchorId="1F7B1FD6" wp14:editId="61278D75">
+            <wp:extent cx="3090603" cy="3134995"/>
+            <wp:effectExtent l="0" t="0" r="0" b="8255"/>
             <wp:docPr id="1138620706" name="Imagen 1"/>
             <wp:cNvGraphicFramePr>
               <a:graphicFrameLocks xmlns:a="http://schemas.openxmlformats.org/drawingml/2006/main" noChangeAspect="1"/>
@@ -159,20 +168,27 @@
                     <pic:cNvPr id="1138620706" name=""/>
                     <pic:cNvPicPr/>
                   </pic:nvPicPr>
-                  <pic:blipFill>
+                  <pic:blipFill rotWithShape="1">
                     <a:blip r:embed="rId8"/>
-                    <a:stretch>
-                      <a:fillRect/>
-                    </a:stretch>
+                    <a:srcRect l="44930"/>
+                    <a:stretch/>
                   </pic:blipFill>
-                  <pic:spPr>
+                  <pic:spPr bwMode="auto">
                     <a:xfrm>
                       <a:off x="0" y="0"/>
-                      <a:ext cx="5612130" cy="3134995"/>
+                      <a:ext cx="3090603" cy="3134995"/>
                     </a:xfrm>
                     <a:prstGeom prst="rect">
                       <a:avLst/>
                     </a:prstGeom>
+                    <a:ln>
+                      <a:noFill/>
+                    </a:ln>
+                    <a:extLst>
+                      <a:ext uri="{53640926-AAD7-44D8-BBD7-CCE9431645EC}">
+                        <a14:shadowObscured xmlns:a14="http://schemas.microsoft.com/office/drawing/2010/main"/>
+                      </a:ext>
+                    </a:extLst>
                   </pic:spPr>
                 </pic:pic>
               </a:graphicData>
@@ -187,6 +203,9 @@
         <w:ind w:firstLine="708"/>
       </w:pPr>
       <w:r>
+        <w:rPr>
+          <w:noProof/>
+        </w:rPr>
         <w:lastRenderedPageBreak/>
         <w:drawing>
           <wp:anchor distT="0" distB="0" distL="114300" distR="114300" simplePos="0" relativeHeight="251659264" behindDoc="0" locked="0" layoutInCell="1" allowOverlap="1" wp14:anchorId="1371E55F" wp14:editId="07BA5087">
@@ -276,6 +295,9 @@
     <w:p/>
     <w:p>
       <w:r>
+        <w:rPr>
+          <w:noProof/>
+        </w:rPr>
         <w:drawing>
           <wp:anchor distT="0" distB="0" distL="114300" distR="114300" simplePos="0" relativeHeight="251660288" behindDoc="0" locked="0" layoutInCell="1" allowOverlap="1" wp14:anchorId="5BED8D0A" wp14:editId="5400F295">
             <wp:simplePos x="0" y="0"/>
@@ -362,6 +384,9 @@
     <w:p/>
     <w:p>
       <w:r>
+        <w:rPr>
+          <w:noProof/>
+        </w:rPr>
         <w:lastRenderedPageBreak/>
         <w:drawing>
           <wp:anchor distT="0" distB="0" distL="114300" distR="114300" simplePos="0" relativeHeight="251661312" behindDoc="0" locked="0" layoutInCell="1" allowOverlap="1" wp14:anchorId="7FF14907" wp14:editId="1303DB11">
@@ -464,6 +489,9 @@
     </w:p>
     <w:p>
       <w:r>
+        <w:rPr>
+          <w:noProof/>
+        </w:rPr>
         <w:drawing>
           <wp:inline distT="0" distB="0" distL="0" distR="0" wp14:anchorId="167BE791" wp14:editId="0F50D9F0">
             <wp:extent cx="5612130" cy="3134995"/>
@@ -503,6 +531,9 @@
     </w:p>
     <w:p>
       <w:r>
+        <w:rPr>
+          <w:noProof/>
+        </w:rPr>
         <w:drawing>
           <wp:anchor distT="0" distB="0" distL="114300" distR="114300" simplePos="0" relativeHeight="251662336" behindDoc="0" locked="0" layoutInCell="1" allowOverlap="1" wp14:anchorId="0EFCB0DA" wp14:editId="1C97063C">
             <wp:simplePos x="0" y="0"/>
@@ -595,10 +626,13 @@
     </w:p>
     <w:p>
       <w:r>
+        <w:rPr>
+          <w:noProof/>
+        </w:rPr>
         <w:drawing>
-          <wp:inline distT="0" distB="0" distL="0" distR="0" wp14:anchorId="3508C568" wp14:editId="6859AE01">
-            <wp:extent cx="5612130" cy="3139440"/>
-            <wp:effectExtent l="0" t="0" r="1270" b="0"/>
+          <wp:inline distT="0" distB="0" distL="0" distR="0" wp14:anchorId="3508C568" wp14:editId="1E8A422A">
+            <wp:extent cx="3041072" cy="3139330"/>
+            <wp:effectExtent l="0" t="0" r="6985" b="4445"/>
             <wp:docPr id="1992245717" name="Imagen 1"/>
             <wp:cNvGraphicFramePr>
               <a:graphicFrameLocks xmlns:a="http://schemas.openxmlformats.org/drawingml/2006/main" noChangeAspect="1"/>
@@ -610,20 +644,27 @@
                     <pic:cNvPr id="1992245717" name=""/>
                     <pic:cNvPicPr/>
                   </pic:nvPicPr>
-                  <pic:blipFill>
+                  <pic:blipFill rotWithShape="1">
                     <a:blip r:embed="rId14"/>
-                    <a:stretch>
-                      <a:fillRect/>
-                    </a:stretch>
+                    <a:srcRect l="40980" r="4830"/>
+                    <a:stretch/>
                   </pic:blipFill>
-                  <pic:spPr>
+                  <pic:spPr bwMode="auto">
                     <a:xfrm>
                       <a:off x="0" y="0"/>
-                      <a:ext cx="5612130" cy="3139440"/>
+                      <a:ext cx="3041179" cy="3139440"/>
                     </a:xfrm>
                     <a:prstGeom prst="rect">
                       <a:avLst/>
                     </a:prstGeom>
+                    <a:ln>
+                      <a:noFill/>
+                    </a:ln>
+                    <a:extLst>
+                      <a:ext uri="{53640926-AAD7-44D8-BBD7-CCE9431645EC}">
+                        <a14:shadowObscured xmlns:a14="http://schemas.microsoft.com/office/drawing/2010/main"/>
+                      </a:ext>
+                    </a:extLst>
                   </pic:spPr>
                 </pic:pic>
               </a:graphicData>
@@ -634,6 +675,9 @@
     </w:p>
     <w:p>
       <w:r>
+        <w:rPr>
+          <w:noProof/>
+        </w:rPr>
         <w:drawing>
           <wp:anchor distT="0" distB="0" distL="114300" distR="114300" simplePos="0" relativeHeight="251663360" behindDoc="0" locked="0" layoutInCell="1" allowOverlap="1" wp14:anchorId="7B7AAA90" wp14:editId="16B29BEA">
             <wp:simplePos x="0" y="0"/>
@@ -714,6 +758,51 @@
     <w:p/>
     <w:p/>
     <w:p/>
+    <w:p>
+      <w:r>
+        <w:lastRenderedPageBreak/>
+        <w:t>DHCP</w:t>
+      </w:r>
+    </w:p>
+    <w:p>
+      <w:r>
+        <w:drawing>
+          <wp:inline distT="0" distB="0" distL="0" distR="0" wp14:anchorId="5AA542C0" wp14:editId="05F8775C">
+            <wp:extent cx="5612130" cy="5246370"/>
+            <wp:effectExtent l="0" t="0" r="7620" b="0"/>
+            <wp:docPr id="2035225572" name="Imagen 1"/>
+            <wp:cNvGraphicFramePr>
+              <a:graphicFrameLocks xmlns:a="http://schemas.openxmlformats.org/drawingml/2006/main" noChangeAspect="1"/>
+            </wp:cNvGraphicFramePr>
+            <a:graphic xmlns:a="http://schemas.openxmlformats.org/drawingml/2006/main">
+              <a:graphicData uri="http://schemas.openxmlformats.org/drawingml/2006/picture">
+                <pic:pic xmlns:pic="http://schemas.openxmlformats.org/drawingml/2006/picture">
+                  <pic:nvPicPr>
+                    <pic:cNvPr id="2035225572" name=""/>
+                    <pic:cNvPicPr/>
+                  </pic:nvPicPr>
+                  <pic:blipFill>
+                    <a:blip r:embed="rId16"/>
+                    <a:stretch>
+                      <a:fillRect/>
+                    </a:stretch>
+                  </pic:blipFill>
+                  <pic:spPr>
+                    <a:xfrm>
+                      <a:off x="0" y="0"/>
+                      <a:ext cx="5612130" cy="5246370"/>
+                    </a:xfrm>
+                    <a:prstGeom prst="rect">
+                      <a:avLst/>
+                    </a:prstGeom>
+                  </pic:spPr>
+                </pic:pic>
+              </a:graphicData>
+            </a:graphic>
+          </wp:inline>
+        </w:drawing>
+      </w:r>
+    </w:p>
     <w:sectPr>
       <w:pgSz w:w="12240" w:h="15840"/>
       <w:pgMar w:top="1417" w:right="1701" w:bottom="1417" w:left="1701" w:header="708" w:footer="708" w:gutter="0"/>
@@ -725,7 +814,7 @@
 </file>
 
 <file path=word/endnotes.xml><?xml version="1.0" encoding="utf-8"?>
-<w:endnotes xmlns:wpc="http://schemas.microsoft.com/office/word/2010/wordprocessingCanvas" xmlns:cx="http://schemas.microsoft.com/office/drawing/2014/chartex" xmlns:cx1="http://schemas.microsoft.com/office/drawing/2015/9/8/chartex" xmlns:cx2="http://schemas.microsoft.com/office/drawing/2015/10/21/chartex" xmlns:cx3="http://schemas.microsoft.com/office/drawing/2016/5/9/chartex" xmlns:cx4="http://schemas.microsoft.com/office/drawing/2016/5/10/chartex" xmlns:cx5="http://schemas.microsoft.com/office/drawing/2016/5/11/chartex" xmlns:cx6="http://schemas.microsoft.com/office/drawing/2016/5/12/chartex" xmlns:cx7="http://schemas.microsoft.com/office/drawing/2016/5/13/chartex" xmlns:cx8="http://schemas.microsoft.com/office/drawing/2016/5/14/chartex" xmlns:mc="http://schemas.openxmlformats.org/markup-compatibility/2006" xmlns:aink="http://schemas.microsoft.com/office/drawing/2016/ink" xmlns:am3d="http://schemas.microsoft.com/office/drawing/2017/model3d" xmlns:o="urn:schemas-microsoft-com:office:office" xmlns:oel="http://schemas.microsoft.com/office/2019/extlst" xmlns:r="http://schemas.openxmlformats.org/officeDocument/2006/relationships" xmlns:m="http://schemas.openxmlformats.org/officeDocument/2006/math" xmlns:v="urn:schemas-microsoft-com:vml" xmlns:wp14="http://schemas.microsoft.com/office/word/2010/wordprocessingDrawing" xmlns:wp="http://schemas.openxmlformats.org/drawingml/2006/wordprocessingDrawing" xmlns:w10="urn:schemas-microsoft-com:office:word" xmlns:w="http://schemas.openxmlformats.org/wordprocessingml/2006/main" xmlns:w14="http://schemas.microsoft.com/office/word/2010/wordml" xmlns:w15="http://schemas.microsoft.com/office/word/2012/wordml" xmlns:w16cex="http://schemas.microsoft.com/office/word/2018/wordml/cex" xmlns:w16cid="http://schemas.microsoft.com/office/word/2016/wordml/cid" xmlns:w16="http://schemas.microsoft.com/office/word/2018/wordml" xmlns:w16sdtdh="http://schemas.microsoft.com/office/word/2020/wordml/sdtdatahash" xmlns:w16se="http://schemas.microsoft.com/office/word/2015/wordml/symex" xmlns:wpg="http://schemas.microsoft.com/office/word/2010/wordprocessingGroup" xmlns:wpi="http://schemas.microsoft.com/office/word/2010/wordprocessingInk" xmlns:wne="http://schemas.microsoft.com/office/word/2006/wordml" xmlns:wps="http://schemas.microsoft.com/office/word/2010/wordprocessingShape" mc:Ignorable="w14 w15 w16se w16cid w16 w16cex w16sdtdh wp14">
+<w:endnotes xmlns:wpc="http://schemas.microsoft.com/office/word/2010/wordprocessingCanvas" xmlns:cx="http://schemas.microsoft.com/office/drawing/2014/chartex" xmlns:cx1="http://schemas.microsoft.com/office/drawing/2015/9/8/chartex" xmlns:cx2="http://schemas.microsoft.com/office/drawing/2015/10/21/chartex" xmlns:cx3="http://schemas.microsoft.com/office/drawing/2016/5/9/chartex" xmlns:cx4="http://schemas.microsoft.com/office/drawing/2016/5/10/chartex" xmlns:cx5="http://schemas.microsoft.com/office/drawing/2016/5/11/chartex" xmlns:cx6="http://schemas.microsoft.com/office/drawing/2016/5/12/chartex" xmlns:cx7="http://schemas.microsoft.com/office/drawing/2016/5/13/chartex" xmlns:cx8="http://schemas.microsoft.com/office/drawing/2016/5/14/chartex" xmlns:mc="http://schemas.openxmlformats.org/markup-compatibility/2006" xmlns:aink="http://schemas.microsoft.com/office/drawing/2016/ink" xmlns:am3d="http://schemas.microsoft.com/office/drawing/2017/model3d" xmlns:o="urn:schemas-microsoft-com:office:office" xmlns:oel="http://schemas.microsoft.com/office/2019/extlst" xmlns:r="http://schemas.openxmlformats.org/officeDocument/2006/relationships" xmlns:m="http://schemas.openxmlformats.org/officeDocument/2006/math" xmlns:v="urn:schemas-microsoft-com:vml" xmlns:wp14="http://schemas.microsoft.com/office/word/2010/wordprocessingDrawing" xmlns:wp="http://schemas.openxmlformats.org/drawingml/2006/wordprocessingDrawing" xmlns:w10="urn:schemas-microsoft-com:office:word" xmlns:w="http://schemas.openxmlformats.org/wordprocessingml/2006/main" xmlns:w14="http://schemas.microsoft.com/office/word/2010/wordml" xmlns:w15="http://schemas.microsoft.com/office/word/2012/wordml" xmlns:w16cex="http://schemas.microsoft.com/office/word/2018/wordml/cex" xmlns:w16cid="http://schemas.microsoft.com/office/word/2016/wordml/cid" xmlns:w16="http://schemas.microsoft.com/office/word/2018/wordml" xmlns:w16du="http://schemas.microsoft.com/office/word/2023/wordml/word16du" xmlns:w16sdtdh="http://schemas.microsoft.com/office/word/2020/wordml/sdtdatahash" xmlns:w16se="http://schemas.microsoft.com/office/word/2015/wordml/symex" xmlns:wpg="http://schemas.microsoft.com/office/word/2010/wordprocessingGroup" xmlns:wpi="http://schemas.microsoft.com/office/word/2010/wordprocessingInk" xmlns:wne="http://schemas.microsoft.com/office/word/2006/wordml" xmlns:wps="http://schemas.microsoft.com/office/word/2010/wordprocessingShape" mc:Ignorable="w14 w15 w16se w16cid w16 w16cex w16sdtdh wp14">
   <w:endnote w:type="separator" w:id="-1">
     <w:p>
       <w:pPr>
@@ -750,7 +839,7 @@
 </file>
 
 <file path=word/footnotes.xml><?xml version="1.0" encoding="utf-8"?>
-<w:footnotes xmlns:wpc="http://schemas.microsoft.com/office/word/2010/wordprocessingCanvas" xmlns:cx="http://schemas.microsoft.com/office/drawing/2014/chartex" xmlns:cx1="http://schemas.microsoft.com/office/drawing/2015/9/8/chartex" xmlns:cx2="http://schemas.microsoft.com/office/drawing/2015/10/21/chartex" xmlns:cx3="http://schemas.microsoft.com/office/drawing/2016/5/9/chartex" xmlns:cx4="http://schemas.microsoft.com/office/drawing/2016/5/10/chartex" xmlns:cx5="http://schemas.microsoft.com/office/drawing/2016/5/11/chartex" xmlns:cx6="http://schemas.microsoft.com/office/drawing/2016/5/12/chartex" xmlns:cx7="http://schemas.microsoft.com/office/drawing/2016/5/13/chartex" xmlns:cx8="http://schemas.microsoft.com/office/drawing/2016/5/14/chartex" xmlns:mc="http://schemas.openxmlformats.org/markup-compatibility/2006" xmlns:aink="http://schemas.microsoft.com/office/drawing/2016/ink" xmlns:am3d="http://schemas.microsoft.com/office/drawing/2017/model3d" xmlns:o="urn:schemas-microsoft-com:office:office" xmlns:oel="http://schemas.microsoft.com/office/2019/extlst" xmlns:r="http://schemas.openxmlformats.org/officeDocument/2006/relationships" xmlns:m="http://schemas.openxmlformats.org/officeDocument/2006/math" xmlns:v="urn:schemas-microsoft-com:vml" xmlns:wp14="http://schemas.microsoft.com/office/word/2010/wordprocessingDrawing" xmlns:wp="http://schemas.openxmlformats.org/drawingml/2006/wordprocessingDrawing" xmlns:w10="urn:schemas-microsoft-com:office:word" xmlns:w="http://schemas.openxmlformats.org/wordprocessingml/2006/main" xmlns:w14="http://schemas.microsoft.com/office/word/2010/wordml" xmlns:w15="http://schemas.microsoft.com/office/word/2012/wordml" xmlns:w16cex="http://schemas.microsoft.com/office/word/2018/wordml/cex" xmlns:w16cid="http://schemas.microsoft.com/office/word/2016/wordml/cid" xmlns:w16="http://schemas.microsoft.com/office/word/2018/wordml" xmlns:w16sdtdh="http://schemas.microsoft.com/office/word/2020/wordml/sdtdatahash" xmlns:w16se="http://schemas.microsoft.com/office/word/2015/wordml/symex" xmlns:wpg="http://schemas.microsoft.com/office/word/2010/wordprocessingGroup" xmlns:wpi="http://schemas.microsoft.com/office/word/2010/wordprocessingInk" xmlns:wne="http://schemas.microsoft.com/office/word/2006/wordml" xmlns:wps="http://schemas.microsoft.com/office/word/2010/wordprocessingShape" mc:Ignorable="w14 w15 w16se w16cid w16 w16cex w16sdtdh wp14">
+<w:footnotes xmlns:wpc="http://schemas.microsoft.com/office/word/2010/wordprocessingCanvas" xmlns:cx="http://schemas.microsoft.com/office/drawing/2014/chartex" xmlns:cx1="http://schemas.microsoft.com/office/drawing/2015/9/8/chartex" xmlns:cx2="http://schemas.microsoft.com/office/drawing/2015/10/21/chartex" xmlns:cx3="http://schemas.microsoft.com/office/drawing/2016/5/9/chartex" xmlns:cx4="http://schemas.microsoft.com/office/drawing/2016/5/10/chartex" xmlns:cx5="http://schemas.microsoft.com/office/drawing/2016/5/11/chartex" xmlns:cx6="http://schemas.microsoft.com/office/drawing/2016/5/12/chartex" xmlns:cx7="http://schemas.microsoft.com/office/drawing/2016/5/13/chartex" xmlns:cx8="http://schemas.microsoft.com/office/drawing/2016/5/14/chartex" xmlns:mc="http://schemas.openxmlformats.org/markup-compatibility/2006" xmlns:aink="http://schemas.microsoft.com/office/drawing/2016/ink" xmlns:am3d="http://schemas.microsoft.com/office/drawing/2017/model3d" xmlns:o="urn:schemas-microsoft-com:office:office" xmlns:oel="http://schemas.microsoft.com/office/2019/extlst" xmlns:r="http://schemas.openxmlformats.org/officeDocument/2006/relationships" xmlns:m="http://schemas.openxmlformats.org/officeDocument/2006/math" xmlns:v="urn:schemas-microsoft-com:vml" xmlns:wp14="http://schemas.microsoft.com/office/word/2010/wordprocessingDrawing" xmlns:wp="http://schemas.openxmlformats.org/drawingml/2006/wordprocessingDrawing" xmlns:w10="urn:schemas-microsoft-com:office:word" xmlns:w="http://schemas.openxmlformats.org/wordprocessingml/2006/main" xmlns:w14="http://schemas.microsoft.com/office/word/2010/wordml" xmlns:w15="http://schemas.microsoft.com/office/word/2012/wordml" xmlns:w16cex="http://schemas.microsoft.com/office/word/2018/wordml/cex" xmlns:w16cid="http://schemas.microsoft.com/office/word/2016/wordml/cid" xmlns:w16="http://schemas.microsoft.com/office/word/2018/wordml" xmlns:w16du="http://schemas.microsoft.com/office/word/2023/wordml/word16du" xmlns:w16sdtdh="http://schemas.microsoft.com/office/word/2020/wordml/sdtdatahash" xmlns:w16se="http://schemas.microsoft.com/office/word/2015/wordml/symex" xmlns:wpg="http://schemas.microsoft.com/office/word/2010/wordprocessingGroup" xmlns:wpi="http://schemas.microsoft.com/office/word/2010/wordprocessingInk" xmlns:wne="http://schemas.microsoft.com/office/word/2006/wordml" xmlns:wps="http://schemas.microsoft.com/office/word/2010/wordprocessingShape" mc:Ignorable="w14 w15 w16se w16cid w16 w16cex w16sdtdh wp14">
   <w:footnote w:type="separator" w:id="-1">
     <w:p>
       <w:pPr>

</xml_diff>